<commit_message>
Esitutkimus ja muokattu edistymisraportti
</commit_message>
<xml_diff>
--- a/Edistymisraportti.docx
+++ b/Edistymisraportti.docx
@@ -200,7 +200,7 @@
                 <w:sz w:val="20"/>
                 <w:lang w:val="fi-FI"/>
               </w:rPr>
-              <w:t>Leena Järvenkylä-Niemi</w:t>
+              <w:t>Niko Heikkilä</w:t>
             </w:r>
           </w:p>
         </w:tc>
@@ -385,7 +385,14 @@
                 <w:sz w:val="20"/>
                 <w:lang w:val="fi-FI"/>
               </w:rPr>
-              <w:t>Dokumentin tila: Valmis tarkistukseen</w:t>
+              <w:t xml:space="preserve">Dokumentin tila: </w:t>
+            </w:r>
+            <w:r>
+              <w:rPr>
+                <w:sz w:val="20"/>
+                <w:lang w:val="fi-FI"/>
+              </w:rPr>
+              <w:t>aika tyhjä</w:t>
             </w:r>
           </w:p>
         </w:tc>
@@ -420,7 +427,7 @@
                 <w:sz w:val="20"/>
                 <w:lang w:val="fi-FI"/>
               </w:rPr>
-              <w:t>18.1.2017</w:t>
+              <w:t>19.1.2018</w:t>
             </w:r>
           </w:p>
         </w:tc>
@@ -665,13 +672,8 @@
                 <w:lang w:val="fi-FI"/>
               </w:rPr>
             </w:pPr>
-            <w:r>
-              <w:rPr>
-                <w:sz w:val="20"/>
-                <w:lang w:val="fi-FI"/>
-              </w:rPr>
-              <w:t>1.0</w:t>
-            </w:r>
+            <w:bookmarkStart w:id="1" w:name="_GoBack"/>
+            <w:bookmarkEnd w:id="1"/>
           </w:p>
         </w:tc>
         <w:tc>
@@ -693,13 +695,6 @@
                 <w:lang w:val="fi-FI"/>
               </w:rPr>
             </w:pPr>
-            <w:r>
-              <w:rPr>
-                <w:sz w:val="20"/>
-                <w:lang w:val="fi-FI"/>
-              </w:rPr>
-              <w:t>18.1.2018</w:t>
-            </w:r>
           </w:p>
         </w:tc>
         <w:tc>
@@ -721,13 +716,6 @@
                 <w:lang w:val="fi-FI"/>
               </w:rPr>
             </w:pPr>
-            <w:r>
-              <w:rPr>
-                <w:sz w:val="20"/>
-                <w:lang w:val="fi-FI"/>
-              </w:rPr>
-              <w:t>LJN</w:t>
-            </w:r>
           </w:p>
         </w:tc>
         <w:tc>
@@ -749,20 +737,6 @@
                 <w:lang w:val="fi-FI"/>
               </w:rPr>
             </w:pPr>
-            <w:r>
-              <w:rPr>
-                <w:sz w:val="20"/>
-                <w:lang w:val="fi-FI"/>
-              </w:rPr>
-              <w:t xml:space="preserve">tehty  </w:t>
-            </w:r>
-            <w:r>
-              <w:rPr>
-                <w:sz w:val="20"/>
-                <w:lang w:val="fi-FI"/>
-              </w:rPr>
-              <w:t>julkaistavaksi</w:t>
-            </w:r>
           </w:p>
         </w:tc>
       </w:tr>
@@ -943,6 +917,13 @@
     <w:p/>
     <w:p/>
     <w:p>
+      <w:pPr>
+        <w:rPr>
+          <w:b/>
+          <w:sz w:val="40"/>
+          <w:szCs w:val="28"/>
+        </w:rPr>
+      </w:pPr>
       <w:r>
         <w:rPr>
           <w:sz w:val="28"/>
@@ -950,9 +931,12 @@
         </w:rPr>
         <w:br w:type="page"/>
       </w:r>
-    </w:p>
-    <w:p>
       <w:r>
+        <w:rPr>
+          <w:b/>
+          <w:sz w:val="40"/>
+          <w:szCs w:val="28"/>
+        </w:rPr>
         <w:lastRenderedPageBreak/>
         <w:t>Sisällysluettelo</w:t>
       </w:r>
@@ -1491,8 +1475,6 @@
       <w:r>
         <w:br w:type="page"/>
       </w:r>
-      <w:bookmarkStart w:id="1" w:name="_GoBack"/>
-      <w:bookmarkEnd w:id="1"/>
     </w:p>
     <w:p>
       <w:pPr>
@@ -1500,6 +1482,7 @@
       </w:pPr>
       <w:bookmarkStart w:id="2" w:name="_Toc504130784"/>
       <w:r>
+        <w:lastRenderedPageBreak/>
         <w:t>1 Aikataulutilanne</w:t>
       </w:r>
       <w:bookmarkEnd w:id="2"/>
@@ -1713,7 +1696,7 @@
       <w:rPr>
         <w:noProof/>
       </w:rPr>
-      <w:t>3</w:t>
+      <w:t>1</w:t>
     </w:r>
     <w:r>
       <w:fldChar w:fldCharType="end"/>
@@ -1721,27 +1704,14 @@
     <w:r>
       <w:t xml:space="preserve"> (</w:t>
     </w:r>
-    <w:r>
-      <w:fldChar w:fldCharType="begin"/>
-    </w:r>
-    <w:r>
-      <w:instrText xml:space="preserve"> NUMPAGES  \* Arabic  \* MERGEFORMAT </w:instrText>
-    </w:r>
-    <w:r>
-      <w:fldChar w:fldCharType="separate"/>
-    </w:r>
-    <w:r>
-      <w:rPr>
-        <w:noProof/>
-      </w:rPr>
-      <w:t>3</w:t>
-    </w:r>
-    <w:r>
-      <w:rPr>
-        <w:noProof/>
-      </w:rPr>
-      <w:fldChar w:fldCharType="end"/>
-    </w:r>
+    <w:fldSimple w:instr=" NUMPAGES  \* Arabic  \* MERGEFORMAT ">
+      <w:r>
+        <w:rPr>
+          <w:noProof/>
+        </w:rPr>
+        <w:t>3</w:t>
+      </w:r>
+    </w:fldSimple>
     <w:r>
       <w:t>)</w:t>
     </w:r>
@@ -6189,7 +6159,7 @@
 </file>
 
 <file path=customXml/itemProps1.xml><?xml version="1.0" encoding="utf-8"?>
-<ds:datastoreItem xmlns:ds="http://schemas.openxmlformats.org/officeDocument/2006/customXml" ds:itemID="{1AC3D39F-5725-4BAB-B134-2B48CDBF1B08}">
+<ds:datastoreItem xmlns:ds="http://schemas.openxmlformats.org/officeDocument/2006/customXml" ds:itemID="{323107DF-73E8-4452-A691-BE01B33D3275}">
   <ds:schemaRefs>
     <ds:schemaRef ds:uri="http://schemas.openxmlformats.org/officeDocument/2006/bibliography"/>
   </ds:schemaRefs>

</xml_diff>

<commit_message>
Muokkaus ja projektisuun lisäys
</commit_message>
<xml_diff>
--- a/Edistymisraportti.docx
+++ b/Edistymisraportti.docx
@@ -6,7 +6,7 @@
       <w:pPr>
         <w:pStyle w:val="Heading1"/>
       </w:pPr>
-      <w:bookmarkStart w:id="0" w:name="_Toc504130783"/>
+      <w:bookmarkStart w:id="0" w:name="_Toc505255043"/>
       <w:r>
         <w:t xml:space="preserve">Ohjelmisto </w:t>
       </w:r>
@@ -96,7 +96,7 @@
                 <w:sz w:val="20"/>
                 <w:lang w:val="fi-FI"/>
               </w:rPr>
-              <w:t>Oppilaitos</w:t>
+              <w:t>Tredu</w:t>
             </w:r>
           </w:p>
         </w:tc>
@@ -124,7 +124,7 @@
                 <w:sz w:val="20"/>
                 <w:lang w:val="fi-FI"/>
               </w:rPr>
-              <w:t>Koulutusohjelma</w:t>
+              <w:t>Datanomi</w:t>
             </w:r>
           </w:p>
         </w:tc>
@@ -153,6 +153,13 @@
                 <w:lang w:val="fi-FI"/>
               </w:rPr>
               <w:t>Opintojakso</w:t>
+            </w:r>
+            <w:r>
+              <w:rPr>
+                <w:sz w:val="20"/>
+                <w:lang w:val="fi-FI"/>
+              </w:rPr>
+              <w:t xml:space="preserve"> 2</w:t>
             </w:r>
           </w:p>
         </w:tc>
@@ -269,14 +276,7 @@
                 <w:sz w:val="20"/>
                 <w:lang w:val="fi-FI"/>
               </w:rPr>
-              <w:t xml:space="preserve">Jakelu: </w:t>
-            </w:r>
-            <w:r>
-              <w:rPr>
-                <w:sz w:val="20"/>
-                <w:lang w:val="fi-FI"/>
-              </w:rPr>
-              <w:t>Ryhmä 16TVDO02</w:t>
+              <w:t>Jakelu: Niko, Leena</w:t>
             </w:r>
           </w:p>
         </w:tc>
@@ -392,7 +392,7 @@
                 <w:sz w:val="20"/>
                 <w:lang w:val="fi-FI"/>
               </w:rPr>
-              <w:t>aika tyhjä</w:t>
+              <w:t>valmis tarkastukseen</w:t>
             </w:r>
           </w:p>
         </w:tc>
@@ -427,7 +427,7 @@
                 <w:sz w:val="20"/>
                 <w:lang w:val="fi-FI"/>
               </w:rPr>
-              <w:t>19.1.2018</w:t>
+              <w:t>1.2.2018</w:t>
             </w:r>
           </w:p>
         </w:tc>
@@ -672,8 +672,13 @@
                 <w:lang w:val="fi-FI"/>
               </w:rPr>
             </w:pPr>
-            <w:bookmarkStart w:id="1" w:name="_GoBack"/>
-            <w:bookmarkEnd w:id="1"/>
+            <w:r>
+              <w:rPr>
+                <w:sz w:val="20"/>
+                <w:lang w:val="fi-FI"/>
+              </w:rPr>
+              <w:t>1.1</w:t>
+            </w:r>
           </w:p>
         </w:tc>
         <w:tc>
@@ -695,6 +700,13 @@
                 <w:lang w:val="fi-FI"/>
               </w:rPr>
             </w:pPr>
+            <w:r>
+              <w:rPr>
+                <w:sz w:val="20"/>
+                <w:lang w:val="fi-FI"/>
+              </w:rPr>
+              <w:t>1.2.2018</w:t>
+            </w:r>
           </w:p>
         </w:tc>
         <w:tc>
@@ -716,6 +728,13 @@
                 <w:lang w:val="fi-FI"/>
               </w:rPr>
             </w:pPr>
+            <w:r>
+              <w:rPr>
+                <w:sz w:val="20"/>
+                <w:lang w:val="fi-FI"/>
+              </w:rPr>
+              <w:t>Niko Heikkilä</w:t>
+            </w:r>
           </w:p>
         </w:tc>
         <w:tc>
@@ -737,6 +756,13 @@
                 <w:lang w:val="fi-FI"/>
               </w:rPr>
             </w:pPr>
+            <w:r>
+              <w:rPr>
+                <w:sz w:val="20"/>
+                <w:lang w:val="fi-FI"/>
+              </w:rPr>
+              <w:t>Otsikkojen alle täydennystä</w:t>
+            </w:r>
           </w:p>
         </w:tc>
       </w:tr>
@@ -967,7 +993,7 @@
       <w:r>
         <w:fldChar w:fldCharType="separate"/>
       </w:r>
-      <w:hyperlink w:anchor="_Toc504130783" w:history="1">
+      <w:hyperlink w:anchor="_Toc505255043" w:history="1">
         <w:r>
           <w:rPr>
             <w:rStyle w:val="Hyperlink"/>
@@ -994,7 +1020,7 @@
             <w:noProof/>
             <w:webHidden/>
           </w:rPr>
-          <w:instrText xml:space="preserve"> PAGEREF _Toc504130783 \h </w:instrText>
+          <w:instrText xml:space="preserve"> PAGEREF _Toc505255043 \h </w:instrText>
         </w:r>
         <w:r>
           <w:rPr>
@@ -1040,7 +1066,7 @@
           <w:lang w:eastAsia="fi-FI"/>
         </w:rPr>
       </w:pPr>
-      <w:hyperlink w:anchor="_Toc504130784" w:history="1">
+      <w:hyperlink w:anchor="_Toc505255044" w:history="1">
         <w:r>
           <w:rPr>
             <w:rStyle w:val="Hyperlink"/>
@@ -1067,7 +1093,7 @@
             <w:noProof/>
             <w:webHidden/>
           </w:rPr>
-          <w:instrText xml:space="preserve"> PAGEREF _Toc504130784 \h </w:instrText>
+          <w:instrText xml:space="preserve"> PAGEREF _Toc505255044 \h </w:instrText>
         </w:r>
         <w:r>
           <w:rPr>
@@ -1113,7 +1139,7 @@
           <w:lang w:eastAsia="fi-FI"/>
         </w:rPr>
       </w:pPr>
-      <w:hyperlink w:anchor="_Toc504130785" w:history="1">
+      <w:hyperlink w:anchor="_Toc505255045" w:history="1">
         <w:r>
           <w:rPr>
             <w:rStyle w:val="Hyperlink"/>
@@ -1140,7 +1166,7 @@
             <w:noProof/>
             <w:webHidden/>
           </w:rPr>
-          <w:instrText xml:space="preserve"> PAGEREF _Toc504130785 \h </w:instrText>
+          <w:instrText xml:space="preserve"> PAGEREF _Toc505255045 \h </w:instrText>
         </w:r>
         <w:r>
           <w:rPr>
@@ -1173,26 +1199,23 @@
     </w:p>
     <w:p>
       <w:pPr>
-        <w:pStyle w:val="TOC3"/>
+        <w:pStyle w:val="TOC2"/>
         <w:tabs>
           <w:tab w:val="right" w:leader="dot" w:pos="10195"/>
         </w:tabs>
         <w:rPr>
           <w:rFonts w:eastAsiaTheme="minorEastAsia" w:cstheme="minorBidi"/>
-          <w:i w:val="0"/>
-          <w:iCs w:val="0"/>
+          <w:smallCaps w:val="0"/>
           <w:noProof/>
           <w:sz w:val="22"/>
           <w:szCs w:val="22"/>
           <w:lang w:eastAsia="fi-FI"/>
         </w:rPr>
       </w:pPr>
-      <w:hyperlink w:anchor="_Toc504130786" w:history="1">
+      <w:hyperlink w:anchor="_Toc505255046" w:history="1">
         <w:r>
           <w:rPr>
             <w:rStyle w:val="Hyperlink"/>
-            <w:rFonts w:ascii="Times New Roman" w:hAnsi="Times New Roman" w:cs="Times New Roman"/>
-            <w:b/>
             <w:noProof/>
           </w:rPr>
           <w:t>2.1 Ajankäyttö osatehtävittäin</w:t>
@@ -1216,7 +1239,7 @@
             <w:noProof/>
             <w:webHidden/>
           </w:rPr>
-          <w:instrText xml:space="preserve"> PAGEREF _Toc504130786 \h </w:instrText>
+          <w:instrText xml:space="preserve"> PAGEREF _Toc505255046 \h </w:instrText>
         </w:r>
         <w:r>
           <w:rPr>
@@ -1262,7 +1285,7 @@
           <w:lang w:eastAsia="fi-FI"/>
         </w:rPr>
       </w:pPr>
-      <w:hyperlink w:anchor="_Toc504130787" w:history="1">
+      <w:hyperlink w:anchor="_Toc505255047" w:history="1">
         <w:r>
           <w:rPr>
             <w:rStyle w:val="Hyperlink"/>
@@ -1289,7 +1312,7 @@
             <w:noProof/>
             <w:webHidden/>
           </w:rPr>
-          <w:instrText xml:space="preserve"> PAGEREF _Toc504130787 \h </w:instrText>
+          <w:instrText xml:space="preserve"> PAGEREF _Toc505255047 \h </w:instrText>
         </w:r>
         <w:r>
           <w:rPr>
@@ -1335,7 +1358,7 @@
           <w:lang w:eastAsia="fi-FI"/>
         </w:rPr>
       </w:pPr>
-      <w:hyperlink w:anchor="_Toc504130788" w:history="1">
+      <w:hyperlink w:anchor="_Toc505255048" w:history="1">
         <w:r>
           <w:rPr>
             <w:rStyle w:val="Hyperlink"/>
@@ -1362,7 +1385,7 @@
             <w:noProof/>
             <w:webHidden/>
           </w:rPr>
-          <w:instrText xml:space="preserve"> PAGEREF _Toc504130788 \h </w:instrText>
+          <w:instrText xml:space="preserve"> PAGEREF _Toc505255048 \h </w:instrText>
         </w:r>
         <w:r>
           <w:rPr>
@@ -1408,7 +1431,7 @@
           <w:lang w:eastAsia="fi-FI"/>
         </w:rPr>
       </w:pPr>
-      <w:hyperlink w:anchor="_Toc504130789" w:history="1">
+      <w:hyperlink w:anchor="_Toc505255049" w:history="1">
         <w:r>
           <w:rPr>
             <w:rStyle w:val="Hyperlink"/>
@@ -1435,7 +1458,7 @@
             <w:noProof/>
             <w:webHidden/>
           </w:rPr>
-          <w:instrText xml:space="preserve"> PAGEREF _Toc504130789 \h </w:instrText>
+          <w:instrText xml:space="preserve"> PAGEREF _Toc505255049 \h </w:instrText>
         </w:r>
         <w:r>
           <w:rPr>
@@ -1480,79 +1503,103 @@
       <w:pPr>
         <w:pStyle w:val="Heading2"/>
       </w:pPr>
-      <w:bookmarkStart w:id="2" w:name="_Toc504130784"/>
+      <w:bookmarkStart w:id="1" w:name="_Toc505255044"/>
       <w:r>
         <w:lastRenderedPageBreak/>
         <w:t>1 Aikataulutilanne</w:t>
       </w:r>
-      <w:bookmarkEnd w:id="2"/>
+      <w:bookmarkEnd w:id="1"/>
     </w:p>
-    <w:p/>
     <w:p>
+      <w:r>
+        <w:t>Aikataulussa.</w:t>
+      </w:r>
+    </w:p>
+    <w:p>
       <w:pPr>
         <w:pStyle w:val="Heading2"/>
       </w:pPr>
-      <w:bookmarkStart w:id="3" w:name="_Toc504130785"/>
+      <w:bookmarkStart w:id="2" w:name="_Toc505255045"/>
       <w:r>
         <w:t>2 Käytetyt resurssit</w:t>
       </w:r>
+      <w:bookmarkEnd w:id="2"/>
+    </w:p>
+    <w:p>
+      <w:r>
+        <w:t>Sähköä</w:t>
+      </w:r>
+      <w:r>
+        <w:t>.</w:t>
+      </w:r>
+    </w:p>
+    <w:p>
+      <w:pPr>
+        <w:pStyle w:val="Heading2"/>
+      </w:pPr>
+      <w:bookmarkStart w:id="3" w:name="_Toc505255046"/>
+      <w:r>
+        <w:t>2.1 Ajankäyttö osatehtävittäin</w:t>
+      </w:r>
       <w:bookmarkEnd w:id="3"/>
     </w:p>
-    <w:p/>
     <w:p>
-      <w:pPr>
-        <w:pStyle w:val="Heading3"/>
-        <w:rPr>
-          <w:rFonts w:ascii="Times New Roman" w:hAnsi="Times New Roman" w:cs="Times New Roman"/>
-          <w:b/>
-          <w:color w:val="000000" w:themeColor="text1"/>
-          <w:sz w:val="20"/>
-        </w:rPr>
-      </w:pPr>
-      <w:bookmarkStart w:id="4" w:name="_Toc504130786"/>
       <w:r>
-        <w:rPr>
-          <w:rFonts w:ascii="Times New Roman" w:hAnsi="Times New Roman" w:cs="Times New Roman"/>
-          <w:b/>
-          <w:color w:val="000000" w:themeColor="text1"/>
-          <w:sz w:val="20"/>
-        </w:rPr>
-        <w:t>2.1 Ajankäyttö osatehtävittäin</w:t>
+        <w:t>Ei tiedossa.</w:t>
       </w:r>
+      <w:bookmarkStart w:id="4" w:name="_GoBack"/>
       <w:bookmarkEnd w:id="4"/>
     </w:p>
-    <w:p/>
     <w:p>
       <w:pPr>
         <w:pStyle w:val="Heading2"/>
       </w:pPr>
-      <w:bookmarkStart w:id="5" w:name="_Toc504130787"/>
+      <w:bookmarkStart w:id="5" w:name="_Toc505255047"/>
       <w:r>
         <w:t>3 Esiintyneet ongelmat ja ratkaisutoimenpiteet</w:t>
       </w:r>
       <w:bookmarkEnd w:id="5"/>
     </w:p>
-    <w:p/>
     <w:p>
+      <w:r>
+        <w:t>ei ole.</w:t>
+      </w:r>
+    </w:p>
+    <w:p>
       <w:pPr>
         <w:pStyle w:val="Heading2"/>
       </w:pPr>
-      <w:bookmarkStart w:id="6" w:name="_Toc504130788"/>
+      <w:bookmarkStart w:id="6" w:name="_Toc505255048"/>
       <w:r>
         <w:t>4 Arvio projektin kestosta</w:t>
       </w:r>
       <w:bookmarkEnd w:id="6"/>
     </w:p>
-    <w:p/>
     <w:p>
+      <w:r>
+        <w:t>EI tietoa.</w:t>
+      </w:r>
+    </w:p>
+    <w:p>
       <w:pPr>
         <w:pStyle w:val="Heading2"/>
       </w:pPr>
-      <w:bookmarkStart w:id="7" w:name="_Toc504130789"/>
+      <w:bookmarkStart w:id="7" w:name="_Toc505255049"/>
       <w:r>
         <w:t>5 Ehdotus jatkotoimenpiteiksi</w:t>
       </w:r>
       <w:bookmarkEnd w:id="7"/>
+    </w:p>
+    <w:p>
+      <w:r>
+        <w:t xml:space="preserve">Jatketaan suunnitelman </w:t>
+      </w:r>
+      <w:r>
+        <w:t>mukaan</w:t>
+      </w:r>
+      <w:r>
+        <w:t>.</w:t>
+      </w:r>
     </w:p>
     <w:sectPr>
       <w:headerReference w:type="default" r:id="rId8"/>
@@ -1696,7 +1743,7 @@
       <w:rPr>
         <w:noProof/>
       </w:rPr>
-      <w:t>1</w:t>
+      <w:t>3</w:t>
     </w:r>
     <w:r>
       <w:fldChar w:fldCharType="end"/>
@@ -6159,7 +6206,7 @@
 </file>
 
 <file path=customXml/itemProps1.xml><?xml version="1.0" encoding="utf-8"?>
-<ds:datastoreItem xmlns:ds="http://schemas.openxmlformats.org/officeDocument/2006/customXml" ds:itemID="{323107DF-73E8-4452-A691-BE01B33D3275}">
+<ds:datastoreItem xmlns:ds="http://schemas.openxmlformats.org/officeDocument/2006/customXml" ds:itemID="{394B085C-5EE9-4AC1-A76E-F30886CBE066}">
   <ds:schemaRefs>
     <ds:schemaRef ds:uri="http://schemas.openxmlformats.org/officeDocument/2006/bibliography"/>
   </ds:schemaRefs>

</xml_diff>

<commit_message>
Porjektisuunnitelma aikataulutus ja korjatut dokumentit
</commit_message>
<xml_diff>
--- a/Edistymisraportti.docx
+++ b/Edistymisraportti.docx
@@ -1545,7 +1545,7 @@
     </w:p>
     <w:p>
       <w:r>
-        <w:t>Ei tiedossa.</w:t>
+        <w:t>Esitutkimus raportti noin 2 tuntia.</w:t>
       </w:r>
       <w:bookmarkStart w:id="4" w:name="_GoBack"/>
       <w:bookmarkEnd w:id="4"/>
@@ -1743,7 +1743,7 @@
       <w:rPr>
         <w:noProof/>
       </w:rPr>
-      <w:t>3</w:t>
+      <w:t>2</w:t>
     </w:r>
     <w:r>
       <w:fldChar w:fldCharType="end"/>
@@ -1751,14 +1751,27 @@
     <w:r>
       <w:t xml:space="preserve"> (</w:t>
     </w:r>
-    <w:fldSimple w:instr=" NUMPAGES  \* Arabic  \* MERGEFORMAT ">
-      <w:r>
-        <w:rPr>
-          <w:noProof/>
-        </w:rPr>
-        <w:t>3</w:t>
-      </w:r>
-    </w:fldSimple>
+    <w:r>
+      <w:fldChar w:fldCharType="begin"/>
+    </w:r>
+    <w:r>
+      <w:instrText xml:space="preserve"> NUMPAGES  \* Arabic  \* MERGEFORMAT </w:instrText>
+    </w:r>
+    <w:r>
+      <w:fldChar w:fldCharType="separate"/>
+    </w:r>
+    <w:r>
+      <w:rPr>
+        <w:noProof/>
+      </w:rPr>
+      <w:t>3</w:t>
+    </w:r>
+    <w:r>
+      <w:rPr>
+        <w:noProof/>
+      </w:rPr>
+      <w:fldChar w:fldCharType="end"/>
+    </w:r>
     <w:r>
       <w:t>)</w:t>
     </w:r>
@@ -6206,7 +6219,7 @@
 </file>
 
 <file path=customXml/itemProps1.xml><?xml version="1.0" encoding="utf-8"?>
-<ds:datastoreItem xmlns:ds="http://schemas.openxmlformats.org/officeDocument/2006/customXml" ds:itemID="{394B085C-5EE9-4AC1-A76E-F30886CBE066}">
+<ds:datastoreItem xmlns:ds="http://schemas.openxmlformats.org/officeDocument/2006/customXml" ds:itemID="{7D53AA4D-3006-4D71-8C4A-700C2D926E75}">
   <ds:schemaRefs>
     <ds:schemaRef ds:uri="http://schemas.openxmlformats.org/officeDocument/2006/bibliography"/>
   </ds:schemaRefs>

</xml_diff>